<commit_message>
Edit academic paper and add pdf version
</commit_message>
<xml_diff>
--- a/Predicting_Success_of_Startups_Academic_Paper.docx
+++ b/Predicting_Success_of_Startups_Academic_Paper.docx
@@ -7,51 +7,58 @@
         <w:pStyle w:val="Title"/>
         <w:spacing w:line="247" w:lineRule="auto"/>
         <w:rPr>
-          <w:sz w:val="42"/>
-          <w:szCs w:val="42"/>
-        </w:rPr>
-      </w:pPr>
-      <w:r>
-        <w:rPr>
-          <w:sz w:val="42"/>
-          <w:szCs w:val="42"/>
+          <w:sz w:val="40"/>
+          <w:szCs w:val="40"/>
+        </w:rPr>
+      </w:pPr>
+      <w:r>
+        <w:rPr>
+          <w:sz w:val="40"/>
+          <w:szCs w:val="40"/>
         </w:rPr>
         <w:t>Using</w:t>
       </w:r>
       <w:r>
         <w:rPr>
-          <w:sz w:val="42"/>
-          <w:szCs w:val="42"/>
+          <w:sz w:val="40"/>
+          <w:szCs w:val="40"/>
         </w:rPr>
         <w:t xml:space="preserve"> logistic r</w:t>
       </w:r>
       <w:r>
         <w:rPr>
-          <w:sz w:val="42"/>
-          <w:szCs w:val="42"/>
+          <w:sz w:val="40"/>
+          <w:szCs w:val="40"/>
         </w:rPr>
         <w:t>egression</w:t>
       </w:r>
       <w:r>
         <w:rPr>
-          <w:sz w:val="42"/>
-          <w:szCs w:val="42"/>
+          <w:sz w:val="40"/>
+          <w:szCs w:val="40"/>
         </w:rPr>
         <w:t xml:space="preserve"> to </w:t>
       </w:r>
       <w:r>
         <w:rPr>
-          <w:sz w:val="42"/>
-          <w:szCs w:val="42"/>
+          <w:sz w:val="40"/>
+          <w:szCs w:val="40"/>
         </w:rPr>
         <w:t xml:space="preserve">predict </w:t>
       </w:r>
       <w:r>
         <w:rPr>
-          <w:sz w:val="42"/>
-          <w:szCs w:val="42"/>
-        </w:rPr>
-        <w:t>success and success attributes in startups</w:t>
+          <w:sz w:val="40"/>
+          <w:szCs w:val="40"/>
+        </w:rPr>
+        <w:t>success</w:t>
+      </w:r>
+      <w:r>
+        <w:rPr>
+          <w:sz w:val="40"/>
+          <w:szCs w:val="40"/>
+        </w:rPr>
+        <w:t xml:space="preserve"> and to recognize success attributes in startups</w:t>
       </w:r>
     </w:p>
     <w:p>
@@ -124,7 +131,23 @@
           <w:sz w:val="20"/>
           <w:szCs w:val="20"/>
         </w:rPr>
-        <w:t xml:space="preserve">. In this paper, we present a machine learning model that classifies companies based on information about the industry of the startup, the founders, and </w:t>
+        <w:t xml:space="preserve">. In this paper, we present a </w:t>
+      </w:r>
+      <w:proofErr w:type="gramStart"/>
+      <w:r>
+        <w:rPr>
+          <w:sz w:val="20"/>
+          <w:szCs w:val="20"/>
+        </w:rPr>
+        <w:t>machine learning</w:t>
+      </w:r>
+      <w:proofErr w:type="gramEnd"/>
+      <w:r>
+        <w:rPr>
+          <w:sz w:val="20"/>
+          <w:szCs w:val="20"/>
+        </w:rPr>
+        <w:t xml:space="preserve"> model that classifies companies based on information about the industry of the startup, the founders, and </w:t>
       </w:r>
       <w:r>
         <w:rPr>
@@ -425,6 +448,7 @@
         </w:rPr>
         <w:t xml:space="preserve"> means we are limited to simpler techniques like k-nearest </w:t>
       </w:r>
+      <w:proofErr w:type="spellStart"/>
       <w:r>
         <w:rPr>
           <w:sz w:val="20"/>
@@ -441,6 +465,7 @@
         </w:rPr>
         <w:t>rs</w:t>
       </w:r>
+      <w:proofErr w:type="spellEnd"/>
       <w:r>
         <w:rPr>
           <w:sz w:val="20"/>
@@ -535,7 +560,433 @@
           <w:sz w:val="20"/>
           <w:szCs w:val="20"/>
         </w:rPr>
-        <w:t xml:space="preserve"> 13 attributes - ‘name’, ‘founded_year’, ‘country_code’, ‘city’, ‘category_list’, ‘category_groups_list’, ‘universities_of_founders’, ‘degrees_of_founders’, ‘subject_degrees_of_founders’, ‘gender_of_founders’, ‘city_of_founders’, ‘prev_companies_of_founders’, ‘prev_title_of_founders’, ‘investor_name’.</w:t>
+        <w:t xml:space="preserve"> 13 attributes - </w:t>
+      </w:r>
+      <w:r>
+        <w:rPr>
+          <w:i/>
+          <w:sz w:val="20"/>
+          <w:szCs w:val="20"/>
+        </w:rPr>
+        <w:t>‘name’</w:t>
+      </w:r>
+      <w:r>
+        <w:rPr>
+          <w:sz w:val="20"/>
+          <w:szCs w:val="20"/>
+        </w:rPr>
+        <w:t xml:space="preserve">, </w:t>
+      </w:r>
+      <w:r>
+        <w:rPr>
+          <w:i/>
+          <w:sz w:val="20"/>
+          <w:szCs w:val="20"/>
+        </w:rPr>
+        <w:t>‘</w:t>
+      </w:r>
+      <w:proofErr w:type="spellStart"/>
+      <w:r>
+        <w:rPr>
+          <w:i/>
+          <w:sz w:val="20"/>
+          <w:szCs w:val="20"/>
+        </w:rPr>
+        <w:t>founded_year</w:t>
+      </w:r>
+      <w:proofErr w:type="spellEnd"/>
+      <w:r>
+        <w:rPr>
+          <w:i/>
+          <w:sz w:val="20"/>
+          <w:szCs w:val="20"/>
+        </w:rPr>
+        <w:t>’</w:t>
+      </w:r>
+      <w:r>
+        <w:rPr>
+          <w:sz w:val="20"/>
+          <w:szCs w:val="20"/>
+        </w:rPr>
+        <w:t xml:space="preserve">, </w:t>
+      </w:r>
+      <w:r>
+        <w:rPr>
+          <w:i/>
+          <w:sz w:val="20"/>
+          <w:szCs w:val="20"/>
+        </w:rPr>
+        <w:t>‘</w:t>
+      </w:r>
+      <w:proofErr w:type="spellStart"/>
+      <w:r>
+        <w:rPr>
+          <w:i/>
+          <w:sz w:val="20"/>
+          <w:szCs w:val="20"/>
+        </w:rPr>
+        <w:t>country_code</w:t>
+      </w:r>
+      <w:proofErr w:type="spellEnd"/>
+      <w:r>
+        <w:rPr>
+          <w:i/>
+          <w:sz w:val="20"/>
+          <w:szCs w:val="20"/>
+        </w:rPr>
+        <w:t>’</w:t>
+      </w:r>
+      <w:r>
+        <w:rPr>
+          <w:sz w:val="20"/>
+          <w:szCs w:val="20"/>
+        </w:rPr>
+        <w:t xml:space="preserve">, </w:t>
+      </w:r>
+      <w:r>
+        <w:rPr>
+          <w:i/>
+          <w:sz w:val="20"/>
+          <w:szCs w:val="20"/>
+        </w:rPr>
+        <w:t>‘city’</w:t>
+      </w:r>
+      <w:r>
+        <w:rPr>
+          <w:sz w:val="20"/>
+          <w:szCs w:val="20"/>
+        </w:rPr>
+        <w:t xml:space="preserve">, </w:t>
+      </w:r>
+      <w:r>
+        <w:rPr>
+          <w:i/>
+          <w:sz w:val="20"/>
+          <w:szCs w:val="20"/>
+        </w:rPr>
+        <w:t>‘</w:t>
+      </w:r>
+      <w:proofErr w:type="spellStart"/>
+      <w:r>
+        <w:rPr>
+          <w:i/>
+          <w:sz w:val="20"/>
+          <w:szCs w:val="20"/>
+        </w:rPr>
+        <w:t>category_list</w:t>
+      </w:r>
+      <w:proofErr w:type="spellEnd"/>
+      <w:r>
+        <w:rPr>
+          <w:i/>
+          <w:sz w:val="20"/>
+          <w:szCs w:val="20"/>
+        </w:rPr>
+        <w:t>’</w:t>
+      </w:r>
+      <w:r>
+        <w:rPr>
+          <w:sz w:val="20"/>
+          <w:szCs w:val="20"/>
+        </w:rPr>
+        <w:t xml:space="preserve">, </w:t>
+      </w:r>
+      <w:r>
+        <w:rPr>
+          <w:i/>
+          <w:sz w:val="20"/>
+          <w:szCs w:val="20"/>
+        </w:rPr>
+        <w:t>‘</w:t>
+      </w:r>
+      <w:proofErr w:type="spellStart"/>
+      <w:r>
+        <w:rPr>
+          <w:i/>
+          <w:sz w:val="20"/>
+          <w:szCs w:val="20"/>
+        </w:rPr>
+        <w:t>category_groups_list</w:t>
+      </w:r>
+      <w:proofErr w:type="spellEnd"/>
+      <w:r>
+        <w:rPr>
+          <w:i/>
+          <w:sz w:val="20"/>
+          <w:szCs w:val="20"/>
+        </w:rPr>
+        <w:t>’</w:t>
+      </w:r>
+      <w:r>
+        <w:rPr>
+          <w:sz w:val="20"/>
+          <w:szCs w:val="20"/>
+        </w:rPr>
+        <w:t xml:space="preserve">, </w:t>
+      </w:r>
+      <w:r>
+        <w:rPr>
+          <w:i/>
+          <w:sz w:val="20"/>
+          <w:szCs w:val="20"/>
+        </w:rPr>
+        <w:t>‘</w:t>
+      </w:r>
+      <w:proofErr w:type="spellStart"/>
+      <w:r>
+        <w:rPr>
+          <w:i/>
+          <w:sz w:val="20"/>
+          <w:szCs w:val="20"/>
+        </w:rPr>
+        <w:t>universities_of_founders</w:t>
+      </w:r>
+      <w:proofErr w:type="spellEnd"/>
+      <w:r>
+        <w:rPr>
+          <w:i/>
+          <w:sz w:val="20"/>
+          <w:szCs w:val="20"/>
+        </w:rPr>
+        <w:t>’</w:t>
+      </w:r>
+      <w:r>
+        <w:rPr>
+          <w:sz w:val="20"/>
+          <w:szCs w:val="20"/>
+        </w:rPr>
+        <w:t xml:space="preserve">, </w:t>
+      </w:r>
+      <w:r>
+        <w:rPr>
+          <w:i/>
+          <w:sz w:val="20"/>
+          <w:szCs w:val="20"/>
+        </w:rPr>
+        <w:t>‘</w:t>
+      </w:r>
+      <w:proofErr w:type="spellStart"/>
+      <w:r>
+        <w:rPr>
+          <w:i/>
+          <w:sz w:val="20"/>
+          <w:szCs w:val="20"/>
+        </w:rPr>
+        <w:t>degrees_of_founders</w:t>
+      </w:r>
+      <w:proofErr w:type="spellEnd"/>
+      <w:r>
+        <w:rPr>
+          <w:i/>
+          <w:sz w:val="20"/>
+          <w:szCs w:val="20"/>
+        </w:rPr>
+        <w:t>’</w:t>
+      </w:r>
+      <w:r>
+        <w:rPr>
+          <w:sz w:val="20"/>
+          <w:szCs w:val="20"/>
+        </w:rPr>
+        <w:t xml:space="preserve">, </w:t>
+      </w:r>
+      <w:r>
+        <w:rPr>
+          <w:i/>
+          <w:sz w:val="20"/>
+          <w:szCs w:val="20"/>
+        </w:rPr>
+        <w:t>‘</w:t>
+      </w:r>
+      <w:proofErr w:type="spellStart"/>
+      <w:r>
+        <w:rPr>
+          <w:i/>
+          <w:sz w:val="20"/>
+          <w:szCs w:val="20"/>
+        </w:rPr>
+        <w:t>subject_degrees_of_founders</w:t>
+      </w:r>
+      <w:proofErr w:type="spellEnd"/>
+      <w:r>
+        <w:rPr>
+          <w:i/>
+          <w:sz w:val="20"/>
+          <w:szCs w:val="20"/>
+        </w:rPr>
+        <w:t>’</w:t>
+      </w:r>
+      <w:r>
+        <w:rPr>
+          <w:sz w:val="20"/>
+          <w:szCs w:val="20"/>
+        </w:rPr>
+        <w:t xml:space="preserve">, </w:t>
+      </w:r>
+      <w:r>
+        <w:rPr>
+          <w:i/>
+          <w:sz w:val="20"/>
+          <w:szCs w:val="20"/>
+        </w:rPr>
+        <w:t>‘</w:t>
+      </w:r>
+      <w:proofErr w:type="spellStart"/>
+      <w:r>
+        <w:rPr>
+          <w:i/>
+          <w:sz w:val="20"/>
+          <w:szCs w:val="20"/>
+        </w:rPr>
+        <w:t>gender_of_founders</w:t>
+      </w:r>
+      <w:proofErr w:type="spellEnd"/>
+      <w:r>
+        <w:rPr>
+          <w:i/>
+          <w:sz w:val="20"/>
+          <w:szCs w:val="20"/>
+        </w:rPr>
+        <w:t>’</w:t>
+      </w:r>
+      <w:r>
+        <w:rPr>
+          <w:sz w:val="20"/>
+          <w:szCs w:val="20"/>
+        </w:rPr>
+        <w:t xml:space="preserve">, </w:t>
+      </w:r>
+      <w:r>
+        <w:rPr>
+          <w:i/>
+          <w:sz w:val="20"/>
+          <w:szCs w:val="20"/>
+        </w:rPr>
+        <w:t>‘</w:t>
+      </w:r>
+      <w:proofErr w:type="spellStart"/>
+      <w:r>
+        <w:rPr>
+          <w:i/>
+          <w:sz w:val="20"/>
+          <w:szCs w:val="20"/>
+        </w:rPr>
+        <w:t>city_of_founders</w:t>
+      </w:r>
+      <w:proofErr w:type="spellEnd"/>
+      <w:r>
+        <w:rPr>
+          <w:i/>
+          <w:sz w:val="20"/>
+          <w:szCs w:val="20"/>
+        </w:rPr>
+        <w:t>’</w:t>
+      </w:r>
+      <w:r>
+        <w:rPr>
+          <w:sz w:val="20"/>
+          <w:szCs w:val="20"/>
+        </w:rPr>
+        <w:t xml:space="preserve">, </w:t>
+      </w:r>
+      <w:r>
+        <w:rPr>
+          <w:i/>
+          <w:sz w:val="20"/>
+          <w:szCs w:val="20"/>
+        </w:rPr>
+        <w:t>‘</w:t>
+      </w:r>
+      <w:proofErr w:type="spellStart"/>
+      <w:r>
+        <w:rPr>
+          <w:i/>
+          <w:sz w:val="20"/>
+          <w:szCs w:val="20"/>
+        </w:rPr>
+        <w:t>prev_companies_of_founders</w:t>
+      </w:r>
+      <w:proofErr w:type="spellEnd"/>
+      <w:r>
+        <w:rPr>
+          <w:i/>
+          <w:sz w:val="20"/>
+          <w:szCs w:val="20"/>
+        </w:rPr>
+        <w:t>’</w:t>
+      </w:r>
+      <w:r>
+        <w:rPr>
+          <w:sz w:val="20"/>
+          <w:szCs w:val="20"/>
+        </w:rPr>
+        <w:t xml:space="preserve">, </w:t>
+      </w:r>
+      <w:r>
+        <w:rPr>
+          <w:i/>
+          <w:sz w:val="20"/>
+          <w:szCs w:val="20"/>
+        </w:rPr>
+        <w:t>‘</w:t>
+      </w:r>
+      <w:proofErr w:type="spellStart"/>
+      <w:r>
+        <w:rPr>
+          <w:i/>
+          <w:sz w:val="20"/>
+          <w:szCs w:val="20"/>
+        </w:rPr>
+        <w:t>prev_title_of_founders</w:t>
+      </w:r>
+      <w:proofErr w:type="spellEnd"/>
+      <w:r>
+        <w:rPr>
+          <w:i/>
+          <w:sz w:val="20"/>
+          <w:szCs w:val="20"/>
+        </w:rPr>
+        <w:t>’</w:t>
+      </w:r>
+      <w:r>
+        <w:rPr>
+          <w:sz w:val="20"/>
+          <w:szCs w:val="20"/>
+        </w:rPr>
+        <w:t xml:space="preserve">, </w:t>
+      </w:r>
+      <w:r>
+        <w:rPr>
+          <w:i/>
+          <w:sz w:val="20"/>
+          <w:szCs w:val="20"/>
+        </w:rPr>
+        <w:t>‘</w:t>
+      </w:r>
+      <w:proofErr w:type="spellStart"/>
+      <w:r>
+        <w:rPr>
+          <w:i/>
+          <w:sz w:val="20"/>
+          <w:szCs w:val="20"/>
+        </w:rPr>
+        <w:t>investor_name</w:t>
+      </w:r>
+      <w:proofErr w:type="spellEnd"/>
+      <w:r>
+        <w:rPr>
+          <w:i/>
+          <w:sz w:val="20"/>
+          <w:szCs w:val="20"/>
+        </w:rPr>
+        <w:t>’</w:t>
+      </w:r>
+      <w:r>
+        <w:rPr>
+          <w:sz w:val="20"/>
+          <w:szCs w:val="20"/>
+        </w:rPr>
+        <w:t>.</w:t>
       </w:r>
       <w:r>
         <w:rPr>
@@ -556,14 +1007,63 @@
           <w:sz w:val="20"/>
           <w:szCs w:val="20"/>
         </w:rPr>
-        <w:t xml:space="preserve"> Additionally, we create a new feature ‘number_of_founders’ that is deduced from the other attributes.</w:t>
-      </w:r>
-      <w:r>
-        <w:rPr>
-          <w:sz w:val="20"/>
-          <w:szCs w:val="20"/>
-        </w:rPr>
-        <w:t xml:space="preserve"> Our model uses the one-hot encoding of this data. This is done because most of our features are categorical values or lists of categorical values.</w:t>
+        <w:t xml:space="preserve"> Additionally, we create a new feature </w:t>
+      </w:r>
+      <w:r>
+        <w:rPr>
+          <w:i/>
+          <w:sz w:val="20"/>
+          <w:szCs w:val="20"/>
+        </w:rPr>
+        <w:t>‘</w:t>
+      </w:r>
+      <w:proofErr w:type="spellStart"/>
+      <w:r>
+        <w:rPr>
+          <w:i/>
+          <w:sz w:val="20"/>
+          <w:szCs w:val="20"/>
+        </w:rPr>
+        <w:t>number_of_founders</w:t>
+      </w:r>
+      <w:proofErr w:type="spellEnd"/>
+      <w:r>
+        <w:rPr>
+          <w:i/>
+          <w:sz w:val="20"/>
+          <w:szCs w:val="20"/>
+        </w:rPr>
+        <w:t>’</w:t>
+      </w:r>
+      <w:r>
+        <w:rPr>
+          <w:sz w:val="20"/>
+          <w:szCs w:val="20"/>
+        </w:rPr>
+        <w:t xml:space="preserve"> that is deduced from the other attributes.</w:t>
+      </w:r>
+      <w:r>
+        <w:rPr>
+          <w:sz w:val="20"/>
+          <w:szCs w:val="20"/>
+        </w:rPr>
+        <w:t xml:space="preserve"> Our model uses the one-hot encoding of this data. This </w:t>
+      </w:r>
+      <w:proofErr w:type="gramStart"/>
+      <w:r>
+        <w:rPr>
+          <w:sz w:val="20"/>
+          <w:szCs w:val="20"/>
+        </w:rPr>
+        <w:t>is done</w:t>
+      </w:r>
+      <w:proofErr w:type="gramEnd"/>
+      <w:r>
+        <w:rPr>
+          <w:sz w:val="20"/>
+          <w:szCs w:val="20"/>
+        </w:rPr>
+        <w:t xml:space="preserve"> because most of our features are categorical values or lists of categorical values.</w:t>
       </w:r>
       <w:r>
         <w:rPr>
@@ -734,7 +1234,40 @@
           <w:sz w:val="20"/>
           <w:szCs w:val="20"/>
         </w:rPr>
-        <w:t>the new feature ‘number_of_founders’. Because of inconsistencies in the data, we ca</w:t>
+        <w:t xml:space="preserve">the new feature </w:t>
+      </w:r>
+      <w:r>
+        <w:rPr>
+          <w:i/>
+          <w:sz w:val="20"/>
+          <w:szCs w:val="20"/>
+        </w:rPr>
+        <w:t>‘</w:t>
+      </w:r>
+      <w:proofErr w:type="spellStart"/>
+      <w:r>
+        <w:rPr>
+          <w:i/>
+          <w:sz w:val="20"/>
+          <w:szCs w:val="20"/>
+        </w:rPr>
+        <w:t>number_of_founders</w:t>
+      </w:r>
+      <w:proofErr w:type="spellEnd"/>
+      <w:r>
+        <w:rPr>
+          <w:i/>
+          <w:sz w:val="20"/>
+          <w:szCs w:val="20"/>
+        </w:rPr>
+        <w:t>’</w:t>
+      </w:r>
+      <w:r>
+        <w:rPr>
+          <w:sz w:val="20"/>
+          <w:szCs w:val="20"/>
+        </w:rPr>
+        <w:t>. Because of inconsistencies in the data, we ca</w:t>
       </w:r>
       <w:r>
         <w:rPr>
@@ -762,14 +1295,139 @@
           <w:sz w:val="20"/>
           <w:szCs w:val="20"/>
         </w:rPr>
-        <w:t xml:space="preserve"> why we try to deduce it from two sources – ‘universities_of_founders’ and ‘prev_companies_of_founders’. </w:t>
-      </w:r>
-      <w:r>
-        <w:rPr>
-          <w:sz w:val="20"/>
-          <w:szCs w:val="20"/>
-        </w:rPr>
-        <w:t>The feature ‘universities_of_founders’ should theoretically have the same length as the number of founders. The attribute ‘prev_companies_of_founders’</w:t>
+        <w:t xml:space="preserve"> why we try to deduce it from two sources – </w:t>
+      </w:r>
+      <w:r>
+        <w:rPr>
+          <w:i/>
+          <w:sz w:val="20"/>
+          <w:szCs w:val="20"/>
+        </w:rPr>
+        <w:t>‘</w:t>
+      </w:r>
+      <w:proofErr w:type="spellStart"/>
+      <w:r>
+        <w:rPr>
+          <w:i/>
+          <w:sz w:val="20"/>
+          <w:szCs w:val="20"/>
+        </w:rPr>
+        <w:t>universities_of_founders</w:t>
+      </w:r>
+      <w:proofErr w:type="spellEnd"/>
+      <w:r>
+        <w:rPr>
+          <w:i/>
+          <w:sz w:val="20"/>
+          <w:szCs w:val="20"/>
+        </w:rPr>
+        <w:t>’</w:t>
+      </w:r>
+      <w:r>
+        <w:rPr>
+          <w:sz w:val="20"/>
+          <w:szCs w:val="20"/>
+        </w:rPr>
+        <w:t xml:space="preserve"> and </w:t>
+      </w:r>
+      <w:r>
+        <w:rPr>
+          <w:i/>
+          <w:sz w:val="20"/>
+          <w:szCs w:val="20"/>
+        </w:rPr>
+        <w:t>‘</w:t>
+      </w:r>
+      <w:proofErr w:type="spellStart"/>
+      <w:r>
+        <w:rPr>
+          <w:i/>
+          <w:sz w:val="20"/>
+          <w:szCs w:val="20"/>
+        </w:rPr>
+        <w:t>prev_companies_of_founders</w:t>
+      </w:r>
+      <w:proofErr w:type="spellEnd"/>
+      <w:r>
+        <w:rPr>
+          <w:i/>
+          <w:sz w:val="20"/>
+          <w:szCs w:val="20"/>
+        </w:rPr>
+        <w:t>’</w:t>
+      </w:r>
+      <w:r>
+        <w:rPr>
+          <w:sz w:val="20"/>
+          <w:szCs w:val="20"/>
+        </w:rPr>
+        <w:t xml:space="preserve">. </w:t>
+      </w:r>
+      <w:r>
+        <w:rPr>
+          <w:sz w:val="20"/>
+          <w:szCs w:val="20"/>
+        </w:rPr>
+        <w:t xml:space="preserve">The feature </w:t>
+      </w:r>
+      <w:r>
+        <w:rPr>
+          <w:i/>
+          <w:sz w:val="20"/>
+          <w:szCs w:val="20"/>
+        </w:rPr>
+        <w:t>‘</w:t>
+      </w:r>
+      <w:proofErr w:type="spellStart"/>
+      <w:r>
+        <w:rPr>
+          <w:i/>
+          <w:sz w:val="20"/>
+          <w:szCs w:val="20"/>
+        </w:rPr>
+        <w:t>universities_of_founders</w:t>
+      </w:r>
+      <w:proofErr w:type="spellEnd"/>
+      <w:r>
+        <w:rPr>
+          <w:i/>
+          <w:sz w:val="20"/>
+          <w:szCs w:val="20"/>
+        </w:rPr>
+        <w:t>’</w:t>
+      </w:r>
+      <w:r>
+        <w:rPr>
+          <w:sz w:val="20"/>
+          <w:szCs w:val="20"/>
+        </w:rPr>
+        <w:t xml:space="preserve"> should theoretically have the same length as the number of founders. The attribute </w:t>
+      </w:r>
+      <w:r>
+        <w:rPr>
+          <w:i/>
+          <w:sz w:val="20"/>
+          <w:szCs w:val="20"/>
+        </w:rPr>
+        <w:t>‘</w:t>
+      </w:r>
+      <w:proofErr w:type="spellStart"/>
+      <w:r>
+        <w:rPr>
+          <w:i/>
+          <w:sz w:val="20"/>
+          <w:szCs w:val="20"/>
+        </w:rPr>
+        <w:t>prev_companies_of_founders</w:t>
+      </w:r>
+      <w:proofErr w:type="spellEnd"/>
+      <w:r>
+        <w:rPr>
+          <w:i/>
+          <w:sz w:val="20"/>
+          <w:szCs w:val="20"/>
+        </w:rPr>
+        <w:t>’</w:t>
       </w:r>
       <w:r>
         <w:rPr>
@@ -830,14 +1488,143 @@
           <w:sz w:val="20"/>
           <w:szCs w:val="20"/>
         </w:rPr>
-        <w:t xml:space="preserve">    After this, we remove the features ‘name’, ‘founded_year’, and ‘country_code’. As all the startups are from the United States, ‘country_code’ is always ‘US’.</w:t>
-      </w:r>
-      <w:r>
-        <w:rPr>
-          <w:sz w:val="20"/>
-          <w:szCs w:val="20"/>
-        </w:rPr>
-        <w:t xml:space="preserve"> Although ‘name’ could have some relevance, we deem it</w:t>
+        <w:t xml:space="preserve">    After this, we remove the features </w:t>
+      </w:r>
+      <w:r>
+        <w:rPr>
+          <w:i/>
+          <w:sz w:val="20"/>
+          <w:szCs w:val="20"/>
+        </w:rPr>
+        <w:t>‘name’</w:t>
+      </w:r>
+      <w:r>
+        <w:rPr>
+          <w:sz w:val="20"/>
+          <w:szCs w:val="20"/>
+        </w:rPr>
+        <w:t xml:space="preserve">, </w:t>
+      </w:r>
+      <w:r>
+        <w:rPr>
+          <w:i/>
+          <w:sz w:val="20"/>
+          <w:szCs w:val="20"/>
+        </w:rPr>
+        <w:t>‘</w:t>
+      </w:r>
+      <w:proofErr w:type="spellStart"/>
+      <w:r>
+        <w:rPr>
+          <w:i/>
+          <w:sz w:val="20"/>
+          <w:szCs w:val="20"/>
+        </w:rPr>
+        <w:t>founded_year</w:t>
+      </w:r>
+      <w:proofErr w:type="spellEnd"/>
+      <w:r>
+        <w:rPr>
+          <w:i/>
+          <w:sz w:val="20"/>
+          <w:szCs w:val="20"/>
+        </w:rPr>
+        <w:t>’</w:t>
+      </w:r>
+      <w:r>
+        <w:rPr>
+          <w:sz w:val="20"/>
+          <w:szCs w:val="20"/>
+        </w:rPr>
+        <w:t xml:space="preserve">, and </w:t>
+      </w:r>
+      <w:r>
+        <w:rPr>
+          <w:i/>
+          <w:sz w:val="20"/>
+          <w:szCs w:val="20"/>
+        </w:rPr>
+        <w:t>‘</w:t>
+      </w:r>
+      <w:proofErr w:type="spellStart"/>
+      <w:r>
+        <w:rPr>
+          <w:i/>
+          <w:sz w:val="20"/>
+          <w:szCs w:val="20"/>
+        </w:rPr>
+        <w:t>country_code</w:t>
+      </w:r>
+      <w:proofErr w:type="spellEnd"/>
+      <w:r>
+        <w:rPr>
+          <w:i/>
+          <w:sz w:val="20"/>
+          <w:szCs w:val="20"/>
+        </w:rPr>
+        <w:t>’</w:t>
+      </w:r>
+      <w:r>
+        <w:rPr>
+          <w:sz w:val="20"/>
+          <w:szCs w:val="20"/>
+        </w:rPr>
+        <w:t xml:space="preserve">. As all the startups are from the United States, </w:t>
+      </w:r>
+      <w:r>
+        <w:rPr>
+          <w:i/>
+          <w:sz w:val="20"/>
+          <w:szCs w:val="20"/>
+        </w:rPr>
+        <w:t>‘</w:t>
+      </w:r>
+      <w:proofErr w:type="spellStart"/>
+      <w:r>
+        <w:rPr>
+          <w:i/>
+          <w:sz w:val="20"/>
+          <w:szCs w:val="20"/>
+        </w:rPr>
+        <w:t>country_code</w:t>
+      </w:r>
+      <w:proofErr w:type="spellEnd"/>
+      <w:r>
+        <w:rPr>
+          <w:i/>
+          <w:sz w:val="20"/>
+          <w:szCs w:val="20"/>
+        </w:rPr>
+        <w:t>’</w:t>
+      </w:r>
+      <w:r>
+        <w:rPr>
+          <w:sz w:val="20"/>
+          <w:szCs w:val="20"/>
+        </w:rPr>
+        <w:t xml:space="preserve"> is always ‘US’.</w:t>
+      </w:r>
+      <w:r>
+        <w:rPr>
+          <w:sz w:val="20"/>
+          <w:szCs w:val="20"/>
+        </w:rPr>
+        <w:t xml:space="preserve"> Although </w:t>
+      </w:r>
+      <w:r>
+        <w:rPr>
+          <w:i/>
+          <w:sz w:val="20"/>
+          <w:szCs w:val="20"/>
+        </w:rPr>
+        <w:t>‘name’</w:t>
+      </w:r>
+      <w:r>
+        <w:rPr>
+          <w:sz w:val="20"/>
+          <w:szCs w:val="20"/>
+        </w:rPr>
+        <w:t xml:space="preserve"> could have some relevance, we deem it</w:t>
       </w:r>
       <w:r>
         <w:rPr>
@@ -851,21 +1638,79 @@
           <w:sz w:val="20"/>
           <w:szCs w:val="20"/>
         </w:rPr>
-        <w:t xml:space="preserve"> carry important information. ‘founded_year’ is </w:t>
-      </w:r>
-      <w:r>
-        <w:rPr>
-          <w:sz w:val="20"/>
-          <w:szCs w:val="20"/>
-        </w:rPr>
-        <w:t>removed because it wouldn’t</w:t>
-      </w:r>
-      <w:r>
-        <w:rPr>
-          <w:sz w:val="20"/>
-          <w:szCs w:val="20"/>
-        </w:rPr>
-        <w:t xml:space="preserve"> make sense to insert it as a categorical value. It could be added as an adjusted value in a future version of the model.</w:t>
+        <w:t xml:space="preserve"> carry important information. </w:t>
+      </w:r>
+      <w:r>
+        <w:rPr>
+          <w:i/>
+          <w:sz w:val="20"/>
+          <w:szCs w:val="20"/>
+        </w:rPr>
+        <w:t>‘</w:t>
+      </w:r>
+      <w:proofErr w:type="spellStart"/>
+      <w:r>
+        <w:rPr>
+          <w:i/>
+          <w:sz w:val="20"/>
+          <w:szCs w:val="20"/>
+        </w:rPr>
+        <w:t>founded_year</w:t>
+      </w:r>
+      <w:proofErr w:type="spellEnd"/>
+      <w:r>
+        <w:rPr>
+          <w:i/>
+          <w:sz w:val="20"/>
+          <w:szCs w:val="20"/>
+        </w:rPr>
+        <w:t>’</w:t>
+      </w:r>
+      <w:r>
+        <w:rPr>
+          <w:sz w:val="20"/>
+          <w:szCs w:val="20"/>
+        </w:rPr>
+        <w:t xml:space="preserve"> is </w:t>
+      </w:r>
+      <w:r>
+        <w:rPr>
+          <w:sz w:val="20"/>
+          <w:szCs w:val="20"/>
+        </w:rPr>
+        <w:t xml:space="preserve">removed because it </w:t>
+      </w:r>
+      <w:proofErr w:type="gramStart"/>
+      <w:r>
+        <w:rPr>
+          <w:sz w:val="20"/>
+          <w:szCs w:val="20"/>
+        </w:rPr>
+        <w:t>wouldn’t</w:t>
+      </w:r>
+      <w:proofErr w:type="gramEnd"/>
+      <w:r>
+        <w:rPr>
+          <w:sz w:val="20"/>
+          <w:szCs w:val="20"/>
+        </w:rPr>
+        <w:t xml:space="preserve"> make sense to insert it as a categorical value. It </w:t>
+      </w:r>
+      <w:proofErr w:type="gramStart"/>
+      <w:r>
+        <w:rPr>
+          <w:sz w:val="20"/>
+          <w:szCs w:val="20"/>
+        </w:rPr>
+        <w:t>could be added</w:t>
+      </w:r>
+      <w:proofErr w:type="gramEnd"/>
+      <w:r>
+        <w:rPr>
+          <w:sz w:val="20"/>
+          <w:szCs w:val="20"/>
+        </w:rPr>
+        <w:t xml:space="preserve"> as an adjusted value in a future version of the model.</w:t>
       </w:r>
     </w:p>
     <w:p>
@@ -921,12 +1766,85 @@
         </w:rPr>
         <w:t xml:space="preserve">either </w:t>
       </w:r>
-      <w:r>
-        <w:rPr>
-          <w:sz w:val="20"/>
-          <w:szCs w:val="20"/>
-        </w:rPr>
-        <w:t>0 or 1. After that, the ‘Other’ value in ‘category_groups_list’ is removed, as it is only present in the unsuccessful companies dataset, which is most likely an error of the data.</w:t>
+      <w:proofErr w:type="gramStart"/>
+      <w:r>
+        <w:rPr>
+          <w:sz w:val="20"/>
+          <w:szCs w:val="20"/>
+        </w:rPr>
+        <w:t>0</w:t>
+      </w:r>
+      <w:proofErr w:type="gramEnd"/>
+      <w:r>
+        <w:rPr>
+          <w:sz w:val="20"/>
+          <w:szCs w:val="20"/>
+        </w:rPr>
+        <w:t xml:space="preserve"> or 1. After that, the </w:t>
+      </w:r>
+      <w:r>
+        <w:rPr>
+          <w:i/>
+          <w:sz w:val="20"/>
+          <w:szCs w:val="20"/>
+        </w:rPr>
+        <w:t>‘Other’</w:t>
+      </w:r>
+      <w:r>
+        <w:rPr>
+          <w:sz w:val="20"/>
+          <w:szCs w:val="20"/>
+        </w:rPr>
+        <w:t xml:space="preserve"> value in </w:t>
+      </w:r>
+      <w:r>
+        <w:rPr>
+          <w:i/>
+          <w:sz w:val="20"/>
+          <w:szCs w:val="20"/>
+        </w:rPr>
+        <w:t>‘</w:t>
+      </w:r>
+      <w:proofErr w:type="spellStart"/>
+      <w:r>
+        <w:rPr>
+          <w:i/>
+          <w:sz w:val="20"/>
+          <w:szCs w:val="20"/>
+        </w:rPr>
+        <w:t>category_groups_list</w:t>
+      </w:r>
+      <w:proofErr w:type="spellEnd"/>
+      <w:r>
+        <w:rPr>
+          <w:i/>
+          <w:sz w:val="20"/>
+          <w:szCs w:val="20"/>
+        </w:rPr>
+        <w:t>’</w:t>
+      </w:r>
+      <w:r>
+        <w:rPr>
+          <w:sz w:val="20"/>
+          <w:szCs w:val="20"/>
+        </w:rPr>
+        <w:t xml:space="preserve"> </w:t>
+      </w:r>
+      <w:proofErr w:type="gramStart"/>
+      <w:r>
+        <w:rPr>
+          <w:sz w:val="20"/>
+          <w:szCs w:val="20"/>
+        </w:rPr>
+        <w:t>is removed</w:t>
+      </w:r>
+      <w:proofErr w:type="gramEnd"/>
+      <w:r>
+        <w:rPr>
+          <w:sz w:val="20"/>
+          <w:szCs w:val="20"/>
+        </w:rPr>
+        <w:t>, as it is only present in the unsuccessful companies dataset, which is most likely an error of the data.</w:t>
       </w:r>
     </w:p>
     <w:p>
@@ -952,7 +1870,23 @@
           <w:sz w:val="20"/>
           <w:szCs w:val="20"/>
         </w:rPr>
-        <w:t>To test our models, we split the data into a training and a test batch. We have tested a k-nearest neighbors classifier, a random forest classifier, and a logistic regression model.</w:t>
+        <w:t xml:space="preserve">To test our models, we split the data into a training and a test batch. We have tested a k-nearest </w:t>
+      </w:r>
+      <w:proofErr w:type="gramStart"/>
+      <w:r>
+        <w:rPr>
+          <w:sz w:val="20"/>
+          <w:szCs w:val="20"/>
+        </w:rPr>
+        <w:t>neighbors</w:t>
+      </w:r>
+      <w:proofErr w:type="gramEnd"/>
+      <w:r>
+        <w:rPr>
+          <w:sz w:val="20"/>
+          <w:szCs w:val="20"/>
+        </w:rPr>
+        <w:t xml:space="preserve"> classifier, a random forest classifier, and a logistic regression model.</w:t>
       </w:r>
       <w:r>
         <w:rPr>
@@ -1029,8 +1963,6 @@
           </wp:inline>
         </w:drawing>
       </w:r>
-      <w:bookmarkStart w:id="3" w:name="_GoBack"/>
-      <w:bookmarkEnd w:id="3"/>
     </w:p>
     <w:p>
       <w:pPr>
@@ -1049,8 +1981,8 @@
           <w:szCs w:val="25"/>
         </w:rPr>
       </w:pPr>
-      <w:bookmarkStart w:id="4" w:name="3_Uncertain_event_graphs"/>
-      <w:bookmarkEnd w:id="4"/>
+      <w:bookmarkStart w:id="3" w:name="3_Uncertain_event_graphs"/>
+      <w:bookmarkEnd w:id="3"/>
       <w:r>
         <w:rPr>
           <w:sz w:val="25"/>
@@ -1126,7 +2058,23 @@
           <w:sz w:val="17"/>
           <w:szCs w:val="17"/>
         </w:rPr>
-        <w:t>Top 5 most important values according to the model (both successful and unsuccessful)</w:t>
+        <w:t xml:space="preserve">Top </w:t>
+      </w:r>
+      <w:proofErr w:type="gramStart"/>
+      <w:r>
+        <w:rPr>
+          <w:sz w:val="17"/>
+          <w:szCs w:val="17"/>
+        </w:rPr>
+        <w:t>5</w:t>
+      </w:r>
+      <w:proofErr w:type="gramEnd"/>
+      <w:r>
+        <w:rPr>
+          <w:sz w:val="17"/>
+          <w:szCs w:val="17"/>
+        </w:rPr>
+        <w:t xml:space="preserve"> most important values according to the model (both successful and unsuccessful)</w:t>
       </w:r>
     </w:p>
     <w:tbl>
@@ -1278,6 +2226,18 @@
                 <w:lang w:val="en-US"/>
               </w:rPr>
             </w:pPr>
+            <w:proofErr w:type="spellStart"/>
+            <w:r>
+              <w:rPr>
+                <w:rFonts w:eastAsia="Times New Roman" w:cs="Arial"/>
+                <w:i/>
+                <w:sz w:val="20"/>
+                <w:szCs w:val="20"/>
+                <w:lang w:val="en-US"/>
+              </w:rPr>
+              <w:t>prev_title_of_founders</w:t>
+            </w:r>
+            <w:proofErr w:type="spellEnd"/>
             <w:r>
               <w:rPr>
                 <w:rFonts w:eastAsia="Times New Roman" w:cs="Arial"/>
@@ -1285,7 +2245,7 @@
                 <w:szCs w:val="20"/>
                 <w:lang w:val="en-US"/>
               </w:rPr>
-              <w:t>prev_title_of_founders: Board Member</w:t>
+              <w:t>: Board Member</w:t>
             </w:r>
           </w:p>
         </w:tc>
@@ -1320,6 +2280,18 @@
                 <w:lang w:val="en-US"/>
               </w:rPr>
             </w:pPr>
+            <w:proofErr w:type="spellStart"/>
+            <w:r>
+              <w:rPr>
+                <w:rFonts w:eastAsia="Times New Roman" w:cs="Arial"/>
+                <w:i/>
+                <w:sz w:val="20"/>
+                <w:szCs w:val="20"/>
+                <w:lang w:val="en-US"/>
+              </w:rPr>
+              <w:t>city_of_founders</w:t>
+            </w:r>
+            <w:proofErr w:type="spellEnd"/>
             <w:r>
               <w:rPr>
                 <w:rFonts w:eastAsia="Times New Roman" w:cs="Arial"/>
@@ -1327,7 +2299,7 @@
                 <w:szCs w:val="20"/>
                 <w:lang w:val="en-US"/>
               </w:rPr>
-              <w:t>city_of_founders: null</w:t>
+              <w:t>: null</w:t>
             </w:r>
           </w:p>
         </w:tc>
@@ -1368,6 +2340,18 @@
                 <w:lang w:val="en-US"/>
               </w:rPr>
             </w:pPr>
+            <w:proofErr w:type="spellStart"/>
+            <w:r>
+              <w:rPr>
+                <w:rFonts w:eastAsia="Times New Roman" w:cs="Arial"/>
+                <w:i/>
+                <w:sz w:val="20"/>
+                <w:szCs w:val="20"/>
+                <w:lang w:val="en-US"/>
+              </w:rPr>
+              <w:t>investor_name</w:t>
+            </w:r>
+            <w:proofErr w:type="spellEnd"/>
             <w:r>
               <w:rPr>
                 <w:rFonts w:eastAsia="Times New Roman" w:cs="Arial"/>
@@ -1375,8 +2359,19 @@
                 <w:szCs w:val="20"/>
                 <w:lang w:val="en-US"/>
               </w:rPr>
-              <w:t>investor_name: Accel</w:t>
+              <w:t xml:space="preserve">: </w:t>
             </w:r>
+            <w:proofErr w:type="spellStart"/>
+            <w:r>
+              <w:rPr>
+                <w:rFonts w:eastAsia="Times New Roman" w:cs="Arial"/>
+                <w:sz w:val="20"/>
+                <w:szCs w:val="20"/>
+                <w:lang w:val="en-US"/>
+              </w:rPr>
+              <w:t>Accel</w:t>
+            </w:r>
+            <w:proofErr w:type="spellEnd"/>
           </w:p>
         </w:tc>
         <w:tc>
@@ -1410,6 +2405,18 @@
                 <w:lang w:val="en-US"/>
               </w:rPr>
             </w:pPr>
+            <w:proofErr w:type="spellStart"/>
+            <w:r>
+              <w:rPr>
+                <w:rFonts w:eastAsia="Times New Roman" w:cs="Arial"/>
+                <w:i/>
+                <w:sz w:val="20"/>
+                <w:szCs w:val="20"/>
+                <w:lang w:val="en-US"/>
+              </w:rPr>
+              <w:t>degree_of_founders</w:t>
+            </w:r>
+            <w:proofErr w:type="spellEnd"/>
             <w:r>
               <w:rPr>
                 <w:rFonts w:eastAsia="Times New Roman" w:cs="Arial"/>
@@ -1417,7 +2424,7 @@
                 <w:szCs w:val="20"/>
                 <w:lang w:val="en-US"/>
               </w:rPr>
-              <w:t>degree_of_founders: unknown</w:t>
+              <w:t>: unknown</w:t>
             </w:r>
           </w:p>
         </w:tc>
@@ -1458,6 +2465,18 @@
                 <w:lang w:val="en-US"/>
               </w:rPr>
             </w:pPr>
+            <w:proofErr w:type="spellStart"/>
+            <w:r>
+              <w:rPr>
+                <w:rFonts w:eastAsia="Times New Roman" w:cs="Arial"/>
+                <w:i/>
+                <w:sz w:val="20"/>
+                <w:szCs w:val="20"/>
+                <w:lang w:val="en-US"/>
+              </w:rPr>
+              <w:t>category_list</w:t>
+            </w:r>
+            <w:proofErr w:type="spellEnd"/>
             <w:r>
               <w:rPr>
                 <w:rFonts w:eastAsia="Times New Roman" w:cs="Arial"/>
@@ -1465,7 +2484,7 @@
                 <w:szCs w:val="20"/>
                 <w:lang w:val="en-US"/>
               </w:rPr>
-              <w:t>category_list: Enterprise Software</w:t>
+              <w:t>: Enterprise Software</w:t>
             </w:r>
           </w:p>
         </w:tc>
@@ -1500,6 +2519,18 @@
                 <w:lang w:val="en-US"/>
               </w:rPr>
             </w:pPr>
+            <w:proofErr w:type="spellStart"/>
+            <w:r>
+              <w:rPr>
+                <w:rFonts w:eastAsia="Times New Roman" w:cs="Arial"/>
+                <w:i/>
+                <w:sz w:val="20"/>
+                <w:szCs w:val="20"/>
+                <w:lang w:val="en-US"/>
+              </w:rPr>
+              <w:t>gender_of_founders</w:t>
+            </w:r>
+            <w:proofErr w:type="spellEnd"/>
             <w:r>
               <w:rPr>
                 <w:rFonts w:eastAsia="Times New Roman" w:cs="Arial"/>
@@ -1507,7 +2538,7 @@
                 <w:szCs w:val="20"/>
                 <w:lang w:val="en-US"/>
               </w:rPr>
-              <w:t>gender_of_founders: female</w:t>
+              <w:t>: female</w:t>
             </w:r>
           </w:p>
         </w:tc>
@@ -1548,6 +2579,18 @@
                 <w:lang w:val="en-US"/>
               </w:rPr>
             </w:pPr>
+            <w:proofErr w:type="spellStart"/>
+            <w:r>
+              <w:rPr>
+                <w:rFonts w:eastAsia="Times New Roman" w:cs="Arial"/>
+                <w:i/>
+                <w:sz w:val="20"/>
+                <w:szCs w:val="20"/>
+                <w:lang w:val="en-US"/>
+              </w:rPr>
+              <w:t>universities_of_founders</w:t>
+            </w:r>
+            <w:proofErr w:type="spellEnd"/>
             <w:r>
               <w:rPr>
                 <w:rFonts w:eastAsia="Times New Roman" w:cs="Arial"/>
@@ -1555,7 +2598,7 @@
                 <w:szCs w:val="20"/>
                 <w:lang w:val="en-US"/>
               </w:rPr>
-              <w:t>universities_of_founders: Stanford University</w:t>
+              <w:t>: Stanford University</w:t>
             </w:r>
           </w:p>
         </w:tc>
@@ -1590,6 +2633,18 @@
                 <w:lang w:val="en-US"/>
               </w:rPr>
             </w:pPr>
+            <w:proofErr w:type="spellStart"/>
+            <w:r>
+              <w:rPr>
+                <w:rFonts w:eastAsia="Times New Roman" w:cs="Arial"/>
+                <w:i/>
+                <w:sz w:val="20"/>
+                <w:szCs w:val="20"/>
+                <w:lang w:val="en-US"/>
+              </w:rPr>
+              <w:t>prev_companies_of_founders</w:t>
+            </w:r>
+            <w:proofErr w:type="spellEnd"/>
             <w:r>
               <w:rPr>
                 <w:rFonts w:eastAsia="Times New Roman" w:cs="Arial"/>
@@ -1597,7 +2652,7 @@
                 <w:szCs w:val="20"/>
                 <w:lang w:val="en-US"/>
               </w:rPr>
-              <w:t>prev_companies_of_founders: Inc. (with a space in front)</w:t>
+              <w:t>: Inc. (with a space in front)</w:t>
             </w:r>
           </w:p>
         </w:tc>
@@ -1638,6 +2693,18 @@
                 <w:lang w:val="en-US"/>
               </w:rPr>
             </w:pPr>
+            <w:proofErr w:type="spellStart"/>
+            <w:r>
+              <w:rPr>
+                <w:rFonts w:eastAsia="Times New Roman" w:cs="Arial"/>
+                <w:i/>
+                <w:sz w:val="20"/>
+                <w:szCs w:val="20"/>
+                <w:lang w:val="en-US"/>
+              </w:rPr>
+              <w:t>category_list</w:t>
+            </w:r>
+            <w:proofErr w:type="spellEnd"/>
             <w:r>
               <w:rPr>
                 <w:rFonts w:eastAsia="Times New Roman" w:cs="Arial"/>
@@ -1645,7 +2712,7 @@
                 <w:szCs w:val="20"/>
                 <w:lang w:val="en-US"/>
               </w:rPr>
-              <w:t>category_list: SaaS</w:t>
+              <w:t>: SaaS</w:t>
             </w:r>
           </w:p>
         </w:tc>
@@ -1680,6 +2747,18 @@
                 <w:lang w:val="en-US"/>
               </w:rPr>
             </w:pPr>
+            <w:proofErr w:type="spellStart"/>
+            <w:r>
+              <w:rPr>
+                <w:rFonts w:eastAsia="Times New Roman" w:cs="Arial"/>
+                <w:i/>
+                <w:sz w:val="20"/>
+                <w:szCs w:val="20"/>
+                <w:lang w:val="en-US"/>
+              </w:rPr>
+              <w:t>number_of_founders</w:t>
+            </w:r>
+            <w:proofErr w:type="spellEnd"/>
             <w:r>
               <w:rPr>
                 <w:rFonts w:eastAsia="Times New Roman" w:cs="Arial"/>
@@ -1687,7 +2766,7 @@
                 <w:szCs w:val="20"/>
                 <w:lang w:val="en-US"/>
               </w:rPr>
-              <w:t>number_of_founders: 1</w:t>
+              <w:t>: 1</w:t>
             </w:r>
           </w:p>
         </w:tc>
@@ -1740,7 +2819,25 @@
           <w:sz w:val="20"/>
           <w:szCs w:val="20"/>
         </w:rPr>
-        <w:t>Machine learning can be used to predict the future</w:t>
+        <w:t xml:space="preserve">Machine learning </w:t>
+      </w:r>
+      <w:proofErr w:type="gramStart"/>
+      <w:r>
+        <w:rPr>
+          <w:b w:val="0"/>
+          <w:sz w:val="20"/>
+          <w:szCs w:val="20"/>
+        </w:rPr>
+        <w:t>can be used</w:t>
+      </w:r>
+      <w:proofErr w:type="gramEnd"/>
+      <w:r>
+        <w:rPr>
+          <w:b w:val="0"/>
+          <w:sz w:val="20"/>
+          <w:szCs w:val="20"/>
+        </w:rPr>
+        <w:t xml:space="preserve"> to predict the future</w:t>
       </w:r>
       <w:r>
         <w:rPr>
@@ -1820,8 +2917,18 @@
           <w:sz w:val="20"/>
           <w:szCs w:val="20"/>
         </w:rPr>
-        <w:t>According to the model, having more than 5</w:t>
-      </w:r>
+        <w:t xml:space="preserve">According to the model, having more than </w:t>
+      </w:r>
+      <w:proofErr w:type="gramStart"/>
+      <w:r>
+        <w:rPr>
+          <w:b w:val="0"/>
+          <w:sz w:val="20"/>
+          <w:szCs w:val="20"/>
+        </w:rPr>
+        <w:t>5</w:t>
+      </w:r>
+      <w:proofErr w:type="gramEnd"/>
       <w:r>
         <w:rPr>
           <w:b w:val="0"/>
@@ -1836,7 +2943,25 @@
           <w:sz w:val="20"/>
           <w:szCs w:val="20"/>
         </w:rPr>
-        <w:t xml:space="preserve"> is better than having less. Additionally, having just 1 or 2 founders is among one of the w</w:t>
+        <w:t xml:space="preserve"> is better than having less. Additionally, having just </w:t>
+      </w:r>
+      <w:proofErr w:type="gramStart"/>
+      <w:r>
+        <w:rPr>
+          <w:b w:val="0"/>
+          <w:sz w:val="20"/>
+          <w:szCs w:val="20"/>
+        </w:rPr>
+        <w:t>1</w:t>
+      </w:r>
+      <w:proofErr w:type="gramEnd"/>
+      <w:r>
+        <w:rPr>
+          <w:b w:val="0"/>
+          <w:sz w:val="20"/>
+          <w:szCs w:val="20"/>
+        </w:rPr>
+        <w:t xml:space="preserve"> or 2 founders is among one of the w</w:t>
       </w:r>
       <w:r>
         <w:rPr>
@@ -1876,7 +3001,79 @@
           <w:sz w:val="20"/>
           <w:szCs w:val="20"/>
         </w:rPr>
-        <w:t>Investors are also a very important indicator. The best ones are Accel, SV Angel, GV, Sequoia Capital, and Benchmark. On the other hand, some investors are a bad sign, e.g. 500 Startups, Kima Ventures, Betaworks, Boost VC, and QueensBridge Venture Partners.</w:t>
+        <w:t xml:space="preserve">Investors are also a very important indicator. The best ones are </w:t>
+      </w:r>
+      <w:proofErr w:type="spellStart"/>
+      <w:r>
+        <w:rPr>
+          <w:b w:val="0"/>
+          <w:sz w:val="20"/>
+          <w:szCs w:val="20"/>
+        </w:rPr>
+        <w:t>Accel</w:t>
+      </w:r>
+      <w:proofErr w:type="spellEnd"/>
+      <w:r>
+        <w:rPr>
+          <w:b w:val="0"/>
+          <w:sz w:val="20"/>
+          <w:szCs w:val="20"/>
+        </w:rPr>
+        <w:t xml:space="preserve">, SV Angel, GV, Sequoia Capital, and Benchmark. On the other hand, some investors are a bad sign, e.g. 500 Startups, </w:t>
+      </w:r>
+      <w:proofErr w:type="spellStart"/>
+      <w:r>
+        <w:rPr>
+          <w:b w:val="0"/>
+          <w:sz w:val="20"/>
+          <w:szCs w:val="20"/>
+        </w:rPr>
+        <w:t>Kima</w:t>
+      </w:r>
+      <w:proofErr w:type="spellEnd"/>
+      <w:r>
+        <w:rPr>
+          <w:b w:val="0"/>
+          <w:sz w:val="20"/>
+          <w:szCs w:val="20"/>
+        </w:rPr>
+        <w:t xml:space="preserve"> Ventures, </w:t>
+      </w:r>
+      <w:proofErr w:type="spellStart"/>
+      <w:r>
+        <w:rPr>
+          <w:b w:val="0"/>
+          <w:sz w:val="20"/>
+          <w:szCs w:val="20"/>
+        </w:rPr>
+        <w:t>Betaworks</w:t>
+      </w:r>
+      <w:proofErr w:type="spellEnd"/>
+      <w:r>
+        <w:rPr>
+          <w:b w:val="0"/>
+          <w:sz w:val="20"/>
+          <w:szCs w:val="20"/>
+        </w:rPr>
+        <w:t xml:space="preserve">, Boost VC, and </w:t>
+      </w:r>
+      <w:proofErr w:type="spellStart"/>
+      <w:r>
+        <w:rPr>
+          <w:b w:val="0"/>
+          <w:sz w:val="20"/>
+          <w:szCs w:val="20"/>
+        </w:rPr>
+        <w:t>QueensBridge</w:t>
+      </w:r>
+      <w:proofErr w:type="spellEnd"/>
+      <w:r>
+        <w:rPr>
+          <w:b w:val="0"/>
+          <w:sz w:val="20"/>
+          <w:szCs w:val="20"/>
+        </w:rPr>
+        <w:t xml:space="preserve"> Venture Partners.</w:t>
       </w:r>
     </w:p>
     <w:p>
@@ -1964,7 +3161,61 @@
           <w:sz w:val="20"/>
           <w:szCs w:val="20"/>
         </w:rPr>
-        <w:t xml:space="preserve">    The best universities for a startup are Stanford University, Technion, Massachusetts Institute of Technology, Tel Aviv University, Yale University. The worst ones are University of Washington, Vanderbilt University, Caltech, Purdue University, University of Oxford.</w:t>
+        <w:t xml:space="preserve">    The best universities for a startup are Stanford University, </w:t>
+      </w:r>
+      <w:proofErr w:type="spellStart"/>
+      <w:r>
+        <w:rPr>
+          <w:b w:val="0"/>
+          <w:sz w:val="20"/>
+          <w:szCs w:val="20"/>
+        </w:rPr>
+        <w:t>Technion</w:t>
+      </w:r>
+      <w:proofErr w:type="spellEnd"/>
+      <w:r>
+        <w:rPr>
+          <w:b w:val="0"/>
+          <w:sz w:val="20"/>
+          <w:szCs w:val="20"/>
+        </w:rPr>
+        <w:t xml:space="preserve">, Massachusetts Institute of Technology, Tel Aviv University, </w:t>
+      </w:r>
+      <w:proofErr w:type="gramStart"/>
+      <w:r>
+        <w:rPr>
+          <w:b w:val="0"/>
+          <w:sz w:val="20"/>
+          <w:szCs w:val="20"/>
+        </w:rPr>
+        <w:t>Yale</w:t>
+      </w:r>
+      <w:proofErr w:type="gramEnd"/>
+      <w:r>
+        <w:rPr>
+          <w:b w:val="0"/>
+          <w:sz w:val="20"/>
+          <w:szCs w:val="20"/>
+        </w:rPr>
+        <w:t xml:space="preserve"> University. The worst ones are University of Washington, Vanderbilt University, Caltech, Purdue University, </w:t>
+      </w:r>
+      <w:proofErr w:type="gramStart"/>
+      <w:r>
+        <w:rPr>
+          <w:b w:val="0"/>
+          <w:sz w:val="20"/>
+          <w:szCs w:val="20"/>
+        </w:rPr>
+        <w:t>University</w:t>
+      </w:r>
+      <w:proofErr w:type="gramEnd"/>
+      <w:r>
+        <w:rPr>
+          <w:b w:val="0"/>
+          <w:sz w:val="20"/>
+          <w:szCs w:val="20"/>
+        </w:rPr>
+        <w:t xml:space="preserve"> of Oxford.</w:t>
       </w:r>
     </w:p>
     <w:p>
@@ -2020,7 +3271,25 @@
           <w:sz w:val="20"/>
           <w:szCs w:val="20"/>
         </w:rPr>
-        <w:t xml:space="preserve"> the model makes is that having a woman on the founders team is a negative sign for the success of the business. This might be f</w:t>
+        <w:t xml:space="preserve"> the model makes is that having a woman on the </w:t>
+      </w:r>
+      <w:proofErr w:type="gramStart"/>
+      <w:r>
+        <w:rPr>
+          <w:b w:val="0"/>
+          <w:sz w:val="20"/>
+          <w:szCs w:val="20"/>
+        </w:rPr>
+        <w:t>founders</w:t>
+      </w:r>
+      <w:proofErr w:type="gramEnd"/>
+      <w:r>
+        <w:rPr>
+          <w:b w:val="0"/>
+          <w:sz w:val="20"/>
+          <w:szCs w:val="20"/>
+        </w:rPr>
+        <w:t xml:space="preserve"> team is a negative sign for the success of the business. This might be f</w:t>
       </w:r>
       <w:r>
         <w:rPr>
@@ -2116,7 +3385,25 @@
           <w:sz w:val="20"/>
           <w:szCs w:val="20"/>
         </w:rPr>
-        <w:t xml:space="preserve"> “ CEO”</w:t>
+        <w:t xml:space="preserve"> </w:t>
+      </w:r>
+      <w:proofErr w:type="gramStart"/>
+      <w:r>
+        <w:rPr>
+          <w:b w:val="0"/>
+          <w:sz w:val="20"/>
+          <w:szCs w:val="20"/>
+        </w:rPr>
+        <w:t>“ CEO</w:t>
+      </w:r>
+      <w:proofErr w:type="gramEnd"/>
+      <w:r>
+        <w:rPr>
+          <w:b w:val="0"/>
+          <w:sz w:val="20"/>
+          <w:szCs w:val="20"/>
+        </w:rPr>
+        <w:t>”</w:t>
       </w:r>
       <w:r>
         <w:rPr>
@@ -2156,7 +3443,39 @@
           <w:sz w:val="20"/>
           <w:szCs w:val="20"/>
         </w:rPr>
-        <w:t xml:space="preserve"> a comma, e.g “Founder, CEO”.</w:t>
+        <w:t xml:space="preserve"> a comma, e.g</w:t>
+      </w:r>
+      <w:r>
+        <w:rPr>
+          <w:b w:val="0"/>
+          <w:sz w:val="20"/>
+          <w:szCs w:val="20"/>
+        </w:rPr>
+        <w:t>.</w:t>
+      </w:r>
+      <w:r>
+        <w:rPr>
+          <w:b w:val="0"/>
+          <w:sz w:val="20"/>
+          <w:szCs w:val="20"/>
+        </w:rPr>
+        <w:t xml:space="preserve"> “Founder, CEO”</w:t>
+      </w:r>
+      <w:r>
+        <w:rPr>
+          <w:b w:val="0"/>
+          <w:sz w:val="20"/>
+          <w:szCs w:val="20"/>
+        </w:rPr>
+        <w:t xml:space="preserve"> (that is because our data is comma separated)</w:t>
+      </w:r>
+      <w:r>
+        <w:rPr>
+          <w:b w:val="0"/>
+          <w:sz w:val="20"/>
+          <w:szCs w:val="20"/>
+        </w:rPr>
+        <w:t>.</w:t>
       </w:r>
       <w:r>
         <w:rPr>
@@ -2172,15 +3491,15 @@
           <w:sz w:val="20"/>
           <w:szCs w:val="20"/>
         </w:rPr>
-        <w:t>This might indicate that this is not a good way to present a founder’</w:t>
-      </w:r>
-      <w:r>
-        <w:rPr>
-          <w:b w:val="0"/>
-          <w:sz w:val="20"/>
-          <w:szCs w:val="20"/>
-        </w:rPr>
-        <w:t>s title.</w:t>
+        <w:t xml:space="preserve">This might indicate that </w:t>
+      </w:r>
+      <w:r>
+        <w:rPr>
+          <w:b w:val="0"/>
+          <w:sz w:val="20"/>
+          <w:szCs w:val="20"/>
+        </w:rPr>
+        <w:t>using commas in titles is a bad idea.</w:t>
       </w:r>
     </w:p>
     <w:p>
@@ -2208,6 +3527,8 @@
         </w:rPr>
         <w:t>FURTHER IDEAS</w:t>
       </w:r>
+      <w:bookmarkStart w:id="4" w:name="_GoBack"/>
+      <w:bookmarkEnd w:id="4"/>
     </w:p>
     <w:p>
       <w:pPr>
@@ -2286,14 +3607,51 @@
           <w:sz w:val="20"/>
           <w:szCs w:val="20"/>
         </w:rPr>
-        <w:t xml:space="preserve"> an AutoGluon or LightGBM model.</w:t>
+        <w:t xml:space="preserve"> an </w:t>
+      </w:r>
+      <w:proofErr w:type="spellStart"/>
+      <w:r>
+        <w:rPr>
+          <w:b w:val="0"/>
+          <w:sz w:val="20"/>
+          <w:szCs w:val="20"/>
+        </w:rPr>
+        <w:t>AutoGluon</w:t>
+      </w:r>
+      <w:proofErr w:type="spellEnd"/>
+      <w:r>
+        <w:rPr>
+          <w:b w:val="0"/>
+          <w:sz w:val="20"/>
+          <w:szCs w:val="20"/>
+        </w:rPr>
+        <w:t xml:space="preserve"> or </w:t>
+      </w:r>
+      <w:proofErr w:type="spellStart"/>
+      <w:r>
+        <w:rPr>
+          <w:b w:val="0"/>
+          <w:sz w:val="20"/>
+          <w:szCs w:val="20"/>
+        </w:rPr>
+        <w:t>LightGBM</w:t>
+      </w:r>
+      <w:proofErr w:type="spellEnd"/>
+      <w:r>
+        <w:rPr>
+          <w:b w:val="0"/>
+          <w:sz w:val="20"/>
+          <w:szCs w:val="20"/>
+        </w:rPr>
+        <w:t xml:space="preserve"> model.</w:t>
       </w:r>
     </w:p>
     <w:sectPr>
       <w:headerReference w:type="even" r:id="rId9"/>
       <w:pgSz w:w="12240" w:h="15840"/>
-      <w:pgMar w:top="720" w:right="936" w:bottom="274" w:left="965" w:header="1166" w:footer="0" w:gutter="0"/>
+      <w:pgMar w:top="720" w:right="936" w:bottom="274" w:left="965" w:header="0" w:footer="0" w:gutter="0"/>
       <w:cols w:space="720"/>
+      <w:docGrid w:linePitch="299"/>
     </w:sectPr>
   </w:body>
 </w:document>
@@ -3690,7 +5048,6 @@
   <w:style w:type="character" w:default="1" w:styleId="DefaultParagraphFont">
     <w:name w:val="Default Paragraph Font"/>
     <w:uiPriority w:val="1"/>
-    <w:semiHidden/>
     <w:unhideWhenUsed/>
   </w:style>
   <w:style w:type="table" w:default="1" w:styleId="TableNormal">
@@ -5299,7 +6656,7 @@
 </file>
 
 <file path=customXml/itemProps1.xml><?xml version="1.0" encoding="utf-8"?>
-<ds:datastoreItem xmlns:ds="http://schemas.openxmlformats.org/officeDocument/2006/customXml" ds:itemID="{52B7BA7E-F73E-4F66-96DA-638774F17B89}">
+<ds:datastoreItem xmlns:ds="http://schemas.openxmlformats.org/officeDocument/2006/customXml" ds:itemID="{60EF7D17-F04C-40BB-8DFA-FBFC1214659C}">
   <ds:schemaRefs>
     <ds:schemaRef ds:uri="http://schemas.openxmlformats.org/officeDocument/2006/bibliography"/>
   </ds:schemaRefs>

</xml_diff>